<commit_message>
Commit voor test v2
Even gezorgd dat de client nu ook gaat kunnen starten.
</commit_message>
<xml_diff>
--- a/Game logica.docx
+++ b/Game logica.docx
@@ -185,6 +185,8 @@
       <w:r>
         <w:t>Spelregelspagina</w:t>
       </w:r>
+      <w:bookmarkStart w:id="0" w:name="_GoBack"/>
+      <w:bookmarkEnd w:id="0"/>
     </w:p>
     <w:p>
       <w:pPr>
@@ -215,13 +217,7 @@
         </w:numPr>
       </w:pPr>
       <w:r>
-        <w:t>Landkaart vastzetten (zodat je niet in het zwart kan rondom kaart)</w:t>
-      </w:r>
-      <w:r>
-        <w:t xml:space="preserve"> of </w:t>
-      </w:r>
-      <w:r>
-        <w:t>Leapmotion minder gevoelig zetten</w:t>
+        <w:t>Random landen laten kiezen door server</w:t>
       </w:r>
     </w:p>
     <w:p>
@@ -233,22 +229,14 @@
         </w:numPr>
       </w:pPr>
       <w:r>
-        <w:t>Te zoeken land projecten op kaart</w:t>
-      </w:r>
-    </w:p>
-    <w:p>
-      <w:pPr>
-        <w:pStyle w:val="ListParagraph"/>
-        <w:numPr>
-          <w:ilvl w:val="1"/>
-          <w:numId w:val="2"/>
-        </w:numPr>
-      </w:pPr>
-      <w:r>
-        <w:t>(design)</w:t>
-      </w:r>
-      <w:bookmarkStart w:id="0" w:name="_GoBack"/>
-      <w:bookmarkEnd w:id="0"/>
+        <w:t>Landkaart vastzetten (zodat je niet in het zwart kan rondom kaart)</w:t>
+      </w:r>
+      <w:r>
+        <w:t xml:space="preserve"> of </w:t>
+      </w:r>
+      <w:r>
+        <w:t>Leapmotion minder gevoelig zetten</w:t>
+      </w:r>
     </w:p>
     <w:p>
       <w:pPr>

</xml_diff>